<commit_message>
Konsolidierung; Gliederung und Jankowiz Artikel
</commit_message>
<xml_diff>
--- a/Gliederung.docx
+++ b/Gliederung.docx
@@ -72,10 +72,7 @@
         <w:br/>
       </w:r>
       <w:r>
-        <w:t>(ABKÜRZUNGSVERZEICHNIS)</w:t>
-      </w:r>
-      <w:r>
-        <w:t xml:space="preserve"> </w:t>
+        <w:t xml:space="preserve">(ABKÜRZUNGSVERZEICHNIS) </w:t>
       </w:r>
       <w:r>
         <w:rPr>
@@ -204,6 +201,18 @@
       <w:pPr>
         <w:pStyle w:val="Listenabsatz"/>
         <w:numPr>
+          <w:ilvl w:val="1"/>
+          <w:numId w:val="1"/>
+        </w:numPr>
+      </w:pPr>
+      <w:r>
+        <w:t>Vorstellung der „Five Directions“</w:t>
+      </w:r>
+    </w:p>
+    <w:p>
+      <w:pPr>
+        <w:pStyle w:val="Listenabsatz"/>
+        <w:numPr>
           <w:ilvl w:val="0"/>
           <w:numId w:val="1"/>
         </w:numPr>
@@ -212,7 +221,7 @@
         <w:t xml:space="preserve">METHODIK DER </w:t>
       </w:r>
       <w:r>
-        <w:t>LITERATURRECHERCHE</w:t>
+        <w:t>ARBEIT</w:t>
       </w:r>
     </w:p>
     <w:p>
@@ -300,6 +309,18 @@
       <w:pPr>
         <w:pStyle w:val="Listenabsatz"/>
         <w:numPr>
+          <w:ilvl w:val="1"/>
+          <w:numId w:val="1"/>
+        </w:numPr>
+      </w:pPr>
+      <w:r>
+        <w:t>Konsolidierung der Rechercheergebnisse</w:t>
+      </w:r>
+    </w:p>
+    <w:p>
+      <w:pPr>
+        <w:pStyle w:val="Listenabsatz"/>
+        <w:numPr>
           <w:ilvl w:val="0"/>
           <w:numId w:val="1"/>
         </w:numPr>
@@ -317,19 +338,21 @@
         </w:numPr>
       </w:pPr>
       <w:r>
-        <w:t xml:space="preserve">Kategorisierung der Verwendung </w:t>
-      </w:r>
-      <w:r>
-        <w:t>von AR</w:t>
-      </w:r>
-      <w:r>
-        <w:t xml:space="preserve"> </w:t>
-      </w:r>
-      <w:r>
-        <w:rPr>
-          <w:color w:val="FF0000"/>
-        </w:rPr>
-        <w:t>(2-3</w:t>
+        <w:t xml:space="preserve">Vorstellung der </w:t>
+      </w:r>
+      <w:r>
+        <w:t>Benefits</w:t>
+      </w:r>
+      <w:r>
+        <w:t xml:space="preserve"> </w:t>
+      </w:r>
+      <w:bookmarkStart w:id="0" w:name="_GoBack"/>
+      <w:bookmarkEnd w:id="0"/>
+      <w:r>
+        <w:rPr>
+          <w:color w:val="FF0000"/>
+        </w:rPr>
+        <w:t>(3</w:t>
       </w:r>
       <w:r>
         <w:rPr>
@@ -342,30 +365,84 @@
       <w:pPr>
         <w:pStyle w:val="Listenabsatz"/>
         <w:numPr>
+          <w:ilvl w:val="2"/>
+          <w:numId w:val="1"/>
+        </w:numPr>
+      </w:pPr>
+      <w:r>
+        <w:rPr>
+          <w:color w:val="FF0000"/>
+        </w:rPr>
+        <w:t>Benefit 1</w:t>
+      </w:r>
+    </w:p>
+    <w:p>
+      <w:pPr>
+        <w:pStyle w:val="Listenabsatz"/>
+        <w:numPr>
+          <w:ilvl w:val="2"/>
+          <w:numId w:val="1"/>
+        </w:numPr>
+      </w:pPr>
+      <w:r>
+        <w:rPr>
+          <w:color w:val="FF0000"/>
+        </w:rPr>
+        <w:t>Benefit 2</w:t>
+      </w:r>
+    </w:p>
+    <w:p>
+      <w:pPr>
+        <w:pStyle w:val="Listenabsatz"/>
+        <w:numPr>
+          <w:ilvl w:val="2"/>
+          <w:numId w:val="1"/>
+        </w:numPr>
+      </w:pPr>
+      <w:r>
+        <w:rPr>
+          <w:color w:val="FF0000"/>
+        </w:rPr>
+        <w:t>...</w:t>
+      </w:r>
+    </w:p>
+    <w:p>
+      <w:pPr>
+        <w:pStyle w:val="Listenabsatz"/>
+        <w:numPr>
           <w:ilvl w:val="1"/>
           <w:numId w:val="1"/>
         </w:numPr>
       </w:pPr>
       <w:r>
-        <w:t xml:space="preserve">Vorstellung der </w:t>
-      </w:r>
-      <w:r>
-        <w:t>Benefits</w:t>
-      </w:r>
-      <w:r>
-        <w:t xml:space="preserve"> nach </w:t>
-      </w:r>
-      <w:r>
-        <w:t>Verwendungskategorien</w:t>
-      </w:r>
-      <w:r>
-        <w:t xml:space="preserve"> </w:t>
-      </w:r>
-      <w:r>
-        <w:rPr>
-          <w:color w:val="FF0000"/>
-        </w:rPr>
-        <w:t>(3</w:t>
+        <w:t>Zurodnung der Benefits zu den „Five Directions“</w:t>
+      </w:r>
+    </w:p>
+    <w:p>
+      <w:pPr>
+        <w:pStyle w:val="Listenabsatz"/>
+        <w:numPr>
+          <w:ilvl w:val="2"/>
+          <w:numId w:val="1"/>
+        </w:numPr>
+      </w:pPr>
+      <w:r>
+        <w:t>Discovery</w:t>
+      </w:r>
+      <w:r>
+        <w:t xml:space="preserve"> </w:t>
+      </w:r>
+      <w:r>
+        <w:rPr>
+          <w:color w:val="FF0000"/>
+        </w:rPr>
+        <w:t>(1</w:t>
+      </w:r>
+      <w:r>
+        <w:rPr>
+          <w:color w:val="FF0000"/>
+        </w:rPr>
+        <w:t>-2</w:t>
       </w:r>
       <w:r>
         <w:rPr>
@@ -378,27 +455,12 @@
       <w:pPr>
         <w:pStyle w:val="Listenabsatz"/>
         <w:numPr>
-          <w:ilvl w:val="1"/>
-          <w:numId w:val="1"/>
-        </w:numPr>
-      </w:pPr>
-      <w:r>
-        <w:t xml:space="preserve">Vergleich unterschiedlicher </w:t>
-      </w:r>
-      <w:r>
-        <w:t>Benefits</w:t>
-      </w:r>
-    </w:p>
-    <w:p>
-      <w:pPr>
-        <w:pStyle w:val="Listenabsatz"/>
-        <w:numPr>
           <w:ilvl w:val="2"/>
           <w:numId w:val="1"/>
         </w:numPr>
       </w:pPr>
       <w:r>
-        <w:t>Identifizierung von Gemeinsamkeiten</w:t>
+        <w:t>Modeling</w:t>
       </w:r>
       <w:r>
         <w:t xml:space="preserve"> </w:t>
@@ -431,46 +493,7 @@
         </w:numPr>
       </w:pPr>
       <w:r>
-        <w:t xml:space="preserve">Identifizierung von </w:t>
-      </w:r>
-      <w:r>
-        <w:t>Unterschieden</w:t>
-      </w:r>
-      <w:r>
-        <w:t xml:space="preserve"> </w:t>
-      </w:r>
-      <w:r>
-        <w:rPr>
-          <w:color w:val="FF0000"/>
-        </w:rPr>
-        <w:t>(1</w:t>
-      </w:r>
-      <w:r>
-        <w:rPr>
-          <w:color w:val="FF0000"/>
-        </w:rPr>
-        <w:t>-2</w:t>
-      </w:r>
-      <w:r>
-        <w:rPr>
-          <w:color w:val="FF0000"/>
-        </w:rPr>
-        <w:t>)</w:t>
-      </w:r>
-    </w:p>
-    <w:p>
-      <w:pPr>
-        <w:pStyle w:val="Listenabsatz"/>
-        <w:numPr>
-          <w:ilvl w:val="1"/>
-          <w:numId w:val="1"/>
-        </w:numPr>
-      </w:pPr>
-      <w:r>
-        <w:t xml:space="preserve">Konsolidierung der </w:t>
-      </w:r>
-      <w:r>
-        <w:t>Benefits</w:t>
+        <w:t>Books</w:t>
       </w:r>
     </w:p>
     <w:p>
@@ -482,25 +505,7 @@
         </w:numPr>
       </w:pPr>
       <w:r>
-        <w:t xml:space="preserve">Analyse der </w:t>
-      </w:r>
-      <w:r>
-        <w:t>Benefits</w:t>
-      </w:r>
-      <w:r>
-        <w:t xml:space="preserve"> auf die Eignung zur </w:t>
-      </w:r>
-      <w:r>
-        <w:t>Konsolidierung</w:t>
-      </w:r>
-      <w:r>
-        <w:t xml:space="preserve"> </w:t>
-      </w:r>
-      <w:r>
-        <w:rPr>
-          <w:color w:val="FF0000"/>
-        </w:rPr>
-        <w:t>(1)</w:t>
+        <w:t>Skills</w:t>
       </w:r>
     </w:p>
     <w:p>
@@ -512,52 +517,7 @@
         </w:numPr>
       </w:pPr>
       <w:r>
-        <w:t xml:space="preserve">Wie weit lassen sich die </w:t>
-      </w:r>
-      <w:r>
-        <w:t>Benefits</w:t>
-      </w:r>
-      <w:r>
-        <w:t xml:space="preserve"> konsolidieren</w:t>
-      </w:r>
-      <w:r>
-        <w:t>?</w:t>
-      </w:r>
-      <w:r>
-        <w:t xml:space="preserve"> </w:t>
-      </w:r>
-      <w:r>
-        <w:rPr>
-          <w:color w:val="FF0000"/>
-        </w:rPr>
-        <w:t>(1)</w:t>
-      </w:r>
-    </w:p>
-    <w:p>
-      <w:pPr>
-        <w:pStyle w:val="Listenabsatz"/>
-        <w:numPr>
-          <w:ilvl w:val="2"/>
-          <w:numId w:val="1"/>
-        </w:numPr>
-      </w:pPr>
-      <w:r>
-        <w:t>Beurteilung des Ergebnisses der</w:t>
-      </w:r>
-      <w:r>
-        <w:t xml:space="preserve"> </w:t>
-      </w:r>
-      <w:r>
-        <w:t>Konsolidierung</w:t>
-      </w:r>
-      <w:r>
-        <w:t xml:space="preserve"> </w:t>
-      </w:r>
-      <w:r>
-        <w:rPr>
-          <w:color w:val="FF0000"/>
-        </w:rPr>
-        <w:t>(1)</w:t>
+        <w:t>Gaming</w:t>
       </w:r>
     </w:p>
     <w:p>
@@ -721,8 +681,6 @@
         </w:rPr>
         <w:t>Geschätzte Seitenanzahl: 33</w:t>
       </w:r>
-      <w:bookmarkStart w:id="0" w:name="_GoBack"/>
-      <w:bookmarkEnd w:id="0"/>
     </w:p>
     <w:sectPr>
       <w:pgSz w:w="11906" w:h="16838"/>

</xml_diff>